<commit_message>
added a file to git ignore
</commit_message>
<xml_diff>
--- a/WIP Assets/Assets list.docx
+++ b/WIP Assets/Assets list.docx
@@ -6,6 +6,7 @@
       <w:pPr>
         <w:pStyle w:val="Title"/>
         <w:rPr>
+          <w:rFonts w:hint="eastAsia"/>
           <w:lang w:val="en-US"/>
         </w:rPr>
       </w:pPr>
@@ -20,6 +21,7 @@
       <w:pPr>
         <w:pStyle w:val="Heading1"/>
         <w:rPr>
+          <w:rFonts w:hint="eastAsia"/>
           <w:lang w:val="en-US"/>
         </w:rPr>
       </w:pPr>
@@ -178,6 +180,7 @@
       <w:pPr>
         <w:pStyle w:val="Heading1"/>
         <w:rPr>
+          <w:rFonts w:hint="eastAsia"/>
           <w:lang w:val="en-US"/>
         </w:rPr>
       </w:pPr>
@@ -444,6 +447,7 @@
       <w:pPr>
         <w:pStyle w:val="Heading1"/>
         <w:rPr>
+          <w:rFonts w:hint="eastAsia"/>
           <w:lang w:val="en-US"/>
         </w:rPr>
       </w:pPr>
@@ -465,11 +469,19 @@
           <w:lang w:val="en-US"/>
         </w:rPr>
       </w:pPr>
-      <w:r>
-        <w:rPr>
-          <w:lang w:val="en-US"/>
-        </w:rPr>
-        <w:t>Roonba,</w:t>
+      <w:proofErr w:type="spellStart"/>
+      <w:r>
+        <w:rPr>
+          <w:lang w:val="en-US"/>
+        </w:rPr>
+        <w:t>Roonba</w:t>
+      </w:r>
+      <w:proofErr w:type="spellEnd"/>
+      <w:r>
+        <w:rPr>
+          <w:lang w:val="en-US"/>
+        </w:rPr>
+        <w:t>,</w:t>
       </w:r>
     </w:p>
     <w:p>
@@ -2007,12 +2019,11 @@
 </file>
 
 <file path=customXml/item1.xml><?xml version="1.0" encoding="utf-8"?>
-<?mso-contentType ?>
-<FormTemplates xmlns="http://schemas.microsoft.com/sharepoint/v3/contenttype/forms">
-  <Display>DocumentLibraryForm</Display>
-  <Edit>DocumentLibraryForm</Edit>
-  <New>DocumentLibraryForm</New>
-</FormTemplates>
+<p:properties xmlns:p="http://schemas.microsoft.com/office/2006/metadata/properties" xmlns:xsi="http://www.w3.org/2001/XMLSchema-instance" xmlns:pc="http://schemas.microsoft.com/office/infopath/2007/PartnerControls">
+  <documentManagement>
+    <_activity xmlns="f3322e24-c762-4153-a6cd-dbc6e0776ce8" xsi:nil="true"/>
+  </documentManagement>
+</p:properties>
 </file>
 
 <file path=customXml/item2.xml><?xml version="1.0" encoding="utf-8"?>
@@ -2243,17 +2254,27 @@
 </file>
 
 <file path=customXml/item3.xml><?xml version="1.0" encoding="utf-8"?>
-<p:properties xmlns:p="http://schemas.microsoft.com/office/2006/metadata/properties" xmlns:xsi="http://www.w3.org/2001/XMLSchema-instance" xmlns:pc="http://schemas.microsoft.com/office/infopath/2007/PartnerControls">
-  <documentManagement>
-    <_activity xmlns="f3322e24-c762-4153-a6cd-dbc6e0776ce8" xsi:nil="true"/>
-  </documentManagement>
-</p:properties>
+<?mso-contentType ?>
+<FormTemplates xmlns="http://schemas.microsoft.com/sharepoint/v3/contenttype/forms">
+  <Display>DocumentLibraryForm</Display>
+  <Edit>DocumentLibraryForm</Edit>
+  <New>DocumentLibraryForm</New>
+</FormTemplates>
 </file>
 
 <file path=customXml/itemProps1.xml><?xml version="1.0" encoding="utf-8"?>
-<ds:datastoreItem xmlns:ds="http://schemas.openxmlformats.org/officeDocument/2006/customXml" ds:itemID="{DBCF5700-8F52-42B0-BE01-CFED75D675BC}">
+<ds:datastoreItem xmlns:ds="http://schemas.openxmlformats.org/officeDocument/2006/customXml" ds:itemID="{7567E470-314C-4693-BC42-53DFD6756EFB}">
   <ds:schemaRefs>
-    <ds:schemaRef ds:uri="http://schemas.microsoft.com/sharepoint/v3/contenttype/forms"/>
+    <ds:schemaRef ds:uri="http://purl.org/dc/terms/"/>
+    <ds:schemaRef ds:uri="http://schemas.microsoft.com/office/2006/metadata/properties"/>
+    <ds:schemaRef ds:uri="http://purl.org/dc/dcmitype/"/>
+    <ds:schemaRef ds:uri="http://schemas.microsoft.com/office/2006/documentManagement/types"/>
+    <ds:schemaRef ds:uri="f3322e24-c762-4153-a6cd-dbc6e0776ce8"/>
+    <ds:schemaRef ds:uri="http://purl.org/dc/elements/1.1/"/>
+    <ds:schemaRef ds:uri="http://www.w3.org/XML/1998/namespace"/>
+    <ds:schemaRef ds:uri="http://schemas.microsoft.com/office/infopath/2007/PartnerControls"/>
+    <ds:schemaRef ds:uri="http://schemas.openxmlformats.org/package/2006/metadata/core-properties"/>
+    <ds:schemaRef ds:uri="5ba79959-f635-4775-bef4-d79c2e92e483"/>
   </ds:schemaRefs>
 </ds:datastoreItem>
 </file>
@@ -2278,11 +2299,9 @@
 </file>
 
 <file path=customXml/itemProps3.xml><?xml version="1.0" encoding="utf-8"?>
-<ds:datastoreItem xmlns:ds="http://schemas.openxmlformats.org/officeDocument/2006/customXml" ds:itemID="{7567E470-314C-4693-BC42-53DFD6756EFB}">
+<ds:datastoreItem xmlns:ds="http://schemas.openxmlformats.org/officeDocument/2006/customXml" ds:itemID="{DBCF5700-8F52-42B0-BE01-CFED75D675BC}">
   <ds:schemaRefs>
-    <ds:schemaRef ds:uri="http://schemas.microsoft.com/office/2006/metadata/properties"/>
-    <ds:schemaRef ds:uri="http://schemas.microsoft.com/office/infopath/2007/PartnerControls"/>
-    <ds:schemaRef ds:uri="f3322e24-c762-4153-a6cd-dbc6e0776ce8"/>
+    <ds:schemaRef ds:uri="http://schemas.microsoft.com/sharepoint/v3/contenttype/forms"/>
   </ds:schemaRefs>
 </ds:datastoreItem>
 </file>
</xml_diff>